<commit_message>
Corrigiendo errata en mi correo
</commit_message>
<xml_diff>
--- a/CV/AdrianaFelisaChávezDelaPeña.docx
+++ b/CV/AdrianaFelisaChávezDelaPeña.docx
@@ -177,7 +177,17 @@
           <w:sz w:val="16"/>
           <w:szCs w:val="16"/>
         </w:rPr>
-        <w:t>adrifekcha</w:t>
+        <w:t>adrifel</w:t>
+      </w:r>
+      <w:bookmarkStart w:id="0" w:name="_GoBack"/>
+      <w:bookmarkEnd w:id="0"/>
+      <w:r>
+        <w:rPr>
+          <w:rFonts w:ascii="Cambria" w:eastAsia="Cambria" w:hAnsi="Cambria" w:cs="Cambria"/>
+          <w:sz w:val="16"/>
+          <w:szCs w:val="16"/>
+        </w:rPr>
+        <w:t>cha</w:t>
       </w:r>
       <w:r>
         <w:rPr>
@@ -592,25 +602,7 @@
           <w:sz w:val="20"/>
           <w:szCs w:val="20"/>
         </w:rPr>
-        <w:t xml:space="preserve">Manejo de lenguajes de programación: R, </w:t>
-      </w:r>
-      <w:proofErr w:type="spellStart"/>
-      <w:r>
-        <w:rPr>
-          <w:rFonts w:ascii="Calibri" w:eastAsia="Calibri" w:hAnsi="Calibri" w:cs="Calibri"/>
-          <w:sz w:val="20"/>
-          <w:szCs w:val="20"/>
-        </w:rPr>
-        <w:t>Python</w:t>
-      </w:r>
-      <w:proofErr w:type="spellEnd"/>
-      <w:r>
-        <w:rPr>
-          <w:rFonts w:ascii="Calibri" w:eastAsia="Calibri" w:hAnsi="Calibri" w:cs="Calibri"/>
-          <w:sz w:val="20"/>
-          <w:szCs w:val="20"/>
-        </w:rPr>
-        <w:t xml:space="preserve"> y </w:t>
+        <w:t xml:space="preserve">Manejo de lenguajes de programación: R, Python y </w:t>
       </w:r>
       <w:proofErr w:type="spellStart"/>
       <w:r>
@@ -801,8 +793,8 @@
           <w:szCs w:val="20"/>
         </w:rPr>
       </w:pPr>
-      <w:bookmarkStart w:id="0" w:name="h.gjdgxs" w:colFirst="0" w:colLast="0"/>
-      <w:bookmarkEnd w:id="0"/>
+      <w:bookmarkStart w:id="1" w:name="h.gjdgxs" w:colFirst="0" w:colLast="0"/>
+      <w:bookmarkEnd w:id="1"/>
       <w:r>
         <w:rPr>
           <w:rFonts w:asciiTheme="minorHAnsi" w:eastAsia="Calibri" w:hAnsiTheme="minorHAnsi" w:cstheme="minorHAnsi"/>
@@ -2161,43 +2153,7 @@
           <w:sz w:val="20"/>
           <w:szCs w:val="20"/>
         </w:rPr>
-        <w:t>Participación en Congresos</w:t>
-      </w:r>
-      <w:r>
-        <w:rPr>
-          <w:rFonts w:ascii="Calibri" w:eastAsia="Calibri" w:hAnsi="Calibri" w:cs="Calibri"/>
-          <w:b/>
-          <w:sz w:val="20"/>
-          <w:szCs w:val="20"/>
-        </w:rPr>
-        <w:t xml:space="preserve"> internacionales de divulgación en </w:t>
-      </w:r>
-      <w:r>
-        <w:rPr>
-          <w:rFonts w:ascii="Calibri" w:eastAsia="Calibri" w:hAnsi="Calibri" w:cs="Calibri"/>
-          <w:b/>
-          <w:sz w:val="20"/>
-          <w:szCs w:val="20"/>
-        </w:rPr>
-        <w:t>Psicología</w:t>
-      </w:r>
-      <w:r>
-        <w:rPr>
-          <w:rFonts w:ascii="Calibri" w:eastAsia="Calibri" w:hAnsi="Calibri" w:cs="Calibri"/>
-          <w:b/>
-          <w:sz w:val="20"/>
-          <w:szCs w:val="20"/>
-        </w:rPr>
-        <w:t xml:space="preserve"> Experimental                   </w:t>
-      </w:r>
-      <w:r>
-        <w:rPr>
-          <w:rFonts w:ascii="Calibri" w:eastAsia="Calibri" w:hAnsi="Calibri" w:cs="Calibri"/>
-          <w:b/>
-          <w:sz w:val="20"/>
-          <w:szCs w:val="20"/>
-        </w:rPr>
-        <w:t xml:space="preserve"> </w:t>
+        <w:t xml:space="preserve">Participación en Congresos internacionales de divulgación en Psicología Experimental                    </w:t>
       </w:r>
       <w:r>
         <w:rPr>
@@ -2535,25 +2491,7 @@
           <w:szCs w:val="20"/>
           <w:lang w:val="en-US"/>
         </w:rPr>
-        <w:t xml:space="preserve"> del cartel “</w:t>
-      </w:r>
-      <w:r>
-        <w:rPr>
-          <w:rFonts w:eastAsia="Calibri" w:cstheme="minorHAnsi"/>
-          <w:sz w:val="20"/>
-          <w:szCs w:val="20"/>
-          <w:lang w:val="en-US"/>
-        </w:rPr>
-        <w:t>The Mirror Effect within Perception: Not another Recognition Memory study</w:t>
-      </w:r>
-      <w:r>
-        <w:rPr>
-          <w:rFonts w:eastAsia="Calibri" w:cstheme="minorHAnsi"/>
-          <w:sz w:val="20"/>
-          <w:szCs w:val="20"/>
-          <w:lang w:val="en-US"/>
-        </w:rPr>
-        <w:t>”</w:t>
+        <w:t xml:space="preserve"> del cartel “The Mirror Effect within Perception: Not another Recognition Memory study”</w:t>
       </w:r>
     </w:p>
     <w:p>
@@ -2573,23 +2511,7 @@
           <w:sz w:val="20"/>
           <w:szCs w:val="20"/>
         </w:rPr>
-        <w:t>Simposio Internacional de Conducta Adaptable (SINCA V</w:t>
-      </w:r>
-      <w:r>
-        <w:rPr>
-          <w:rFonts w:asciiTheme="minorHAnsi" w:eastAsia="Calibri" w:hAnsiTheme="minorHAnsi" w:cstheme="minorHAnsi"/>
-          <w:sz w:val="20"/>
-          <w:szCs w:val="20"/>
-        </w:rPr>
-        <w:t>I</w:t>
-      </w:r>
-      <w:r>
-        <w:rPr>
-          <w:rFonts w:asciiTheme="minorHAnsi" w:eastAsia="Calibri" w:hAnsiTheme="minorHAnsi" w:cstheme="minorHAnsi"/>
-          <w:sz w:val="20"/>
-          <w:szCs w:val="20"/>
-        </w:rPr>
-        <w:t>)</w:t>
+        <w:t>Simposio Internacional de Conducta Adaptable (SINCA VI)</w:t>
       </w:r>
       <w:r>
         <w:rPr>
@@ -3455,25 +3377,7 @@
           <w:sz w:val="20"/>
           <w:szCs w:val="20"/>
         </w:rPr>
-        <w:t xml:space="preserve">“Un laboratorio virtual en </w:t>
-      </w:r>
-      <w:proofErr w:type="spellStart"/>
-      <w:r>
-        <w:rPr>
-          <w:rFonts w:ascii="Calibri" w:eastAsia="Calibri" w:hAnsi="Calibri" w:cs="Calibri"/>
-          <w:sz w:val="20"/>
-          <w:szCs w:val="20"/>
-        </w:rPr>
-        <w:t>Python</w:t>
-      </w:r>
-      <w:proofErr w:type="spellEnd"/>
-      <w:r>
-        <w:rPr>
-          <w:rFonts w:ascii="Calibri" w:eastAsia="Calibri" w:hAnsi="Calibri" w:cs="Calibri"/>
-          <w:sz w:val="20"/>
-          <w:szCs w:val="20"/>
-        </w:rPr>
-        <w:t xml:space="preserve"> para las ciencias del comportamiento” (20 horas)</w:t>
+        <w:t>“Un laboratorio virtual en Python para las ciencias del comportamiento” (20 horas)</w:t>
       </w:r>
     </w:p>
     <w:p>
@@ -3572,8 +3476,6 @@
         </w:rPr>
         <w:t>Trabajo por objetivos.</w:t>
       </w:r>
-      <w:bookmarkStart w:id="1" w:name="_GoBack"/>
-      <w:bookmarkEnd w:id="1"/>
     </w:p>
     <w:p>
       <w:pPr>

</xml_diff>